<commit_message>
Some additions and corrections to the word doc
</commit_message>
<xml_diff>
--- a/Intro to Git and Github.docx
+++ b/Intro to Git and Github.docx
@@ -11782,16 +11782,45 @@
         <w:t xml:space="preserve"> </w:t>
       </w:r>
       <w:r>
-        <w:t>For guidance on which to use, see the Analytical Platform User Guidance.</w:t>
+        <w:t>For guidance on which to use, see the Analytical Platform User Guidance</w:t>
+      </w:r>
+      <w:r>
+        <w:t xml:space="preserve"> on </w:t>
+      </w:r>
+      <w:hyperlink r:id="rId27" w:anchor="repository-visibility" w:history="1">
+        <w:r>
+          <w:rPr>
+            <w:rStyle w:val="Hyperlink"/>
+          </w:rPr>
+          <w:t>repository visibility</w:t>
+        </w:r>
+      </w:hyperlink>
+      <w:r>
+        <w:t>.</w:t>
       </w:r>
       <w:r>
         <w:t xml:space="preserve"> For most projects that contain </w:t>
       </w:r>
       <w:r>
-        <w:t xml:space="preserve">files that should not be in the public domain, the </w:t>
-      </w:r>
-      <w:r>
-        <w:t>internal setting is recommended.</w:t>
+        <w:t>files that should not be in the public domain, the</w:t>
+      </w:r>
+      <w:r>
+        <w:t xml:space="preserve"> guidance recommends the</w:t>
+      </w:r>
+      <w:r>
+        <w:t xml:space="preserve"> </w:t>
+      </w:r>
+      <w:r>
+        <w:t>“I</w:t>
+      </w:r>
+      <w:r>
+        <w:t>nternal</w:t>
+      </w:r>
+      <w:r>
+        <w:t>”</w:t>
+      </w:r>
+      <w:r>
+        <w:t xml:space="preserve"> setting.</w:t>
       </w:r>
     </w:p>
     <w:p>
@@ -11820,7 +11849,7 @@
       <w:r>
         <w:t xml:space="preserve"> page </w:t>
       </w:r>
-      <w:hyperlink r:id="rId27" w:anchor="security-in-github" w:history="1">
+      <w:hyperlink r:id="rId28" w:anchor="security-in-github" w:history="1">
         <w:r>
           <w:rPr>
             <w:rStyle w:val="Hyperlink"/>
@@ -11890,7 +11919,7 @@
       <w:r>
         <w:t xml:space="preserve"> guidance on </w:t>
       </w:r>
-      <w:hyperlink r:id="rId28" w:anchor="accidentally-publishing-data-to-github" w:history="1">
+      <w:hyperlink r:id="rId29" w:anchor="accidentally-publishing-data-to-github" w:history="1">
         <w:r>
           <w:rPr>
             <w:rStyle w:val="Hyperlink"/>
@@ -11921,7 +11950,7 @@
       <w:r>
         <w:t xml:space="preserve">Analytical Platform User Guidance page </w:t>
       </w:r>
-      <w:hyperlink r:id="rId29" w:anchor="amazon-s3" w:history="1">
+      <w:hyperlink r:id="rId30" w:anchor="amazon-s3" w:history="1">
         <w:r>
           <w:rPr>
             <w:rStyle w:val="Hyperlink"/>
@@ -11958,7 +11987,7 @@
           <w:sz w:val="28"/>
           <w:szCs w:val="28"/>
         </w:rPr>
-        <w:t xml:space="preserve">.1 </w:t>
+        <w:t>.</w:t>
       </w:r>
       <w:r>
         <w:rPr>
@@ -11967,12 +11996,31 @@
           <w:sz w:val="28"/>
           <w:szCs w:val="28"/>
         </w:rPr>
+        <w:t>3</w:t>
+      </w:r>
+      <w:r>
+        <w:rPr>
+          <w:b/>
+          <w:bCs/>
+          <w:sz w:val="28"/>
+          <w:szCs w:val="28"/>
+        </w:rPr>
+        <w:t xml:space="preserve"> </w:t>
+      </w:r>
+      <w:r>
+        <w:rPr>
+          <w:b/>
+          <w:bCs/>
+          <w:sz w:val="28"/>
+          <w:szCs w:val="28"/>
+        </w:rPr>
         <w:t>Git ignore files</w:t>
       </w:r>
     </w:p>
     <w:p>
       <w:proofErr w:type="gramStart"/>
       <w:r>
+        <w:lastRenderedPageBreak/>
         <w:t>A .</w:t>
       </w:r>
       <w:proofErr w:type="spellStart"/>
@@ -12028,7 +12076,7 @@
       <w:r>
         <w:t xml:space="preserve">, which is recommended by the </w:t>
       </w:r>
-      <w:hyperlink r:id="rId30" w:anchor="gitignore" w:history="1">
+      <w:hyperlink r:id="rId31" w:anchor="gitignore" w:history="1">
         <w:r>
           <w:rPr>
             <w:rStyle w:val="Hyperlink"/>
@@ -12056,7 +12104,6 @@
           <w:sz w:val="28"/>
           <w:szCs w:val="28"/>
         </w:rPr>
-        <w:lastRenderedPageBreak/>
         <w:t>6</w:t>
       </w:r>
       <w:r>
@@ -12171,7 +12218,7 @@
           <w:color w:val="auto"/>
         </w:rPr>
       </w:pPr>
-      <w:hyperlink r:id="rId31" w:anchor="git-and-github" w:history="1">
+      <w:hyperlink r:id="rId32" w:anchor="git-and-github" w:history="1">
         <w:r>
           <w:rPr>
             <w:rStyle w:val="Hyperlink"/>
@@ -12213,11 +12260,8 @@
     <w:p>
       <w:pPr>
         <w:pStyle w:val="ListParagraph"/>
-        <w:rPr>
-          <w:rStyle w:val="ui-provider"/>
-        </w:rPr>
-      </w:pPr>
-      <w:hyperlink r:id="rId32" w:history="1">
+      </w:pPr>
+      <w:hyperlink r:id="rId33" w:anchor="ITG" w:history="1">
         <w:r>
           <w:rPr>
             <w:rStyle w:val="Hyperlink"/>
@@ -12270,7 +12314,7 @@
       <w:pPr>
         <w:pStyle w:val="ListParagraph"/>
       </w:pPr>
-      <w:hyperlink r:id="rId33" w:history="1">
+      <w:hyperlink r:id="rId34" w:history="1">
         <w:r>
           <w:rPr>
             <w:rStyle w:val="Hyperlink"/>
@@ -12335,7 +12379,7 @@
       <w:pPr>
         <w:pStyle w:val="ListParagraph"/>
       </w:pPr>
-      <w:hyperlink r:id="rId34" w:history="1">
+      <w:hyperlink r:id="rId35" w:history="1">
         <w:r>
           <w:rPr>
             <w:rStyle w:val="Hyperlink"/>
@@ -12377,8 +12421,11 @@
     <w:p>
       <w:pPr>
         <w:pStyle w:val="ListParagraph"/>
-      </w:pPr>
-      <w:hyperlink r:id="rId35" w:history="1">
+        <w:rPr>
+          <w:rStyle w:val="Hyperlink"/>
+        </w:rPr>
+      </w:pPr>
+      <w:hyperlink r:id="rId36" w:history="1">
         <w:r>
           <w:rPr>
             <w:rStyle w:val="Hyperlink"/>
@@ -12390,11 +12437,123 @@
     <w:p>
       <w:pPr>
         <w:pStyle w:val="ListParagraph"/>
+        <w:rPr>
+          <w:rStyle w:val="Hyperlink"/>
+          <w:color w:val="auto"/>
+        </w:rPr>
+      </w:pPr>
+    </w:p>
+    <w:p>
+      <w:pPr>
+        <w:pStyle w:val="ListParagraph"/>
+        <w:spacing w:after="158"/>
+        <w:ind w:left="0"/>
+        <w:rPr>
+          <w:rStyle w:val="Hyperlink"/>
+          <w:color w:val="auto"/>
+        </w:rPr>
+      </w:pPr>
+      <w:r>
+        <w:rPr>
+          <w:rStyle w:val="Hyperlink"/>
+          <w:color w:val="auto"/>
+        </w:rPr>
+        <w:t>Undoing changes:</w:t>
+      </w:r>
+    </w:p>
+    <w:p>
+      <w:pPr>
+        <w:pStyle w:val="ListParagraph"/>
+        <w:numPr>
+          <w:ilvl w:val="0"/>
+          <w:numId w:val="11"/>
+        </w:numPr>
+      </w:pPr>
+      <w:r>
+        <w:t>Undoing the most recent commit</w:t>
+      </w:r>
+      <w:r>
+        <w:t>,</w:t>
+      </w:r>
+      <w:r>
+        <w:t xml:space="preserve"> from Jenny Bryan’s book</w:t>
+      </w:r>
+      <w:r>
+        <w:t>:</w:t>
+      </w:r>
+    </w:p>
+    <w:p>
+      <w:pPr>
+        <w:pStyle w:val="ListParagraph"/>
+      </w:pPr>
+      <w:hyperlink r:id="rId37" w:history="1">
+        <w:r>
+          <w:rPr>
+            <w:rStyle w:val="Hyperlink"/>
+          </w:rPr>
+          <w:t>https://happygitwithr.com/reset</w:t>
+        </w:r>
+      </w:hyperlink>
+    </w:p>
+    <w:p>
+      <w:pPr>
+        <w:pStyle w:val="ListParagraph"/>
+        <w:numPr>
+          <w:ilvl w:val="0"/>
+          <w:numId w:val="11"/>
+        </w:numPr>
+      </w:pPr>
+      <w:r>
+        <w:t>Detailed</w:t>
+      </w:r>
+      <w:r>
+        <w:t xml:space="preserve"> </w:t>
+      </w:r>
+      <w:r>
+        <w:t>tutorial</w:t>
+      </w:r>
+      <w:r>
+        <w:t xml:space="preserve"> on undoing</w:t>
+      </w:r>
+      <w:r>
+        <w:t xml:space="preserve"> commits and</w:t>
+      </w:r>
+      <w:r>
+        <w:t xml:space="preserve"> changes</w:t>
+      </w:r>
+      <w:r>
+        <w:t xml:space="preserve">, </w:t>
+      </w:r>
+      <w:r>
+        <w:t>from Atlassian:</w:t>
+      </w:r>
+    </w:p>
+    <w:p>
+      <w:pPr>
+        <w:pStyle w:val="ListParagraph"/>
+      </w:pPr>
+      <w:hyperlink r:id="rId38" w:history="1">
+        <w:r>
+          <w:rPr>
+            <w:rStyle w:val="Hyperlink"/>
+          </w:rPr>
+          <w:t>https://www.atlassian.com/git/tutorials/undoing-changes</w:t>
+        </w:r>
+      </w:hyperlink>
+    </w:p>
+    <w:p>
+      <w:pPr>
+        <w:pStyle w:val="ListParagraph"/>
+      </w:pPr>
+    </w:p>
+    <w:p>
+      <w:pPr>
+        <w:pStyle w:val="ListParagraph"/>
       </w:pPr>
     </w:p>
     <w:sectPr>
-      <w:footerReference w:type="even" r:id="rId36"/>
-      <w:footerReference w:type="default" r:id="rId37"/>
+      <w:footerReference w:type="even" r:id="rId39"/>
+      <w:footerReference w:type="default" r:id="rId40"/>
       <w:pgSz w:w="11906" w:h="16838"/>
       <w:pgMar w:top="1440" w:right="1440" w:bottom="1440" w:left="1440" w:header="708" w:footer="708" w:gutter="0"/>
       <w:cols w:space="708"/>
@@ -12499,11 +12658,6 @@
         <w:docPartUnique/>
       </w:docPartObj>
     </w:sdtPr>
-    <w:sdtEndPr>
-      <w:rPr>
-        <w:rStyle w:val="PageNumber"/>
-      </w:rPr>
-    </w:sdtEndPr>
     <w:sdtContent>
       <w:p>
         <w:pPr>

</xml_diff>